<commit_message>
added summary stats for number of images
</commit_message>
<xml_diff>
--- a/relevant_literature/OSM_ABMI_covariates_grouping_table.docx
+++ b/relevant_literature/OSM_ABMI_covariates_grouping_table.docx
@@ -1,6 +1,6 @@
 
 <file path=word/document.xml><?xml version="1.0" encoding="utf-8"?>
-<w:document xmlns:wpc="http://schemas.microsoft.com/office/word/2010/wordprocessingCanvas" xmlns:cx="http://schemas.microsoft.com/office/drawing/2014/chartex" xmlns:cx1="http://schemas.microsoft.com/office/drawing/2015/9/8/chartex" xmlns:cx2="http://schemas.microsoft.com/office/drawing/2015/10/21/chartex" xmlns:cx3="http://schemas.microsoft.com/office/drawing/2016/5/9/chartex" xmlns:cx4="http://schemas.microsoft.com/office/drawing/2016/5/10/chartex" xmlns:cx5="http://schemas.microsoft.com/office/drawing/2016/5/11/chartex" xmlns:cx6="http://schemas.microsoft.com/office/drawing/2016/5/12/chartex" xmlns:cx7="http://schemas.microsoft.com/office/drawing/2016/5/13/chartex" xmlns:cx8="http://schemas.microsoft.com/office/drawing/2016/5/14/chartex" xmlns:mc="http://schemas.openxmlformats.org/markup-compatibility/2006" xmlns:aink="http://schemas.microsoft.com/office/drawing/2016/ink" xmlns:am3d="http://schemas.microsoft.com/office/drawing/2017/model3d" xmlns:o="urn:schemas-microsoft-com:office:office" xmlns:oel="http://schemas.microsoft.com/office/2019/extlst" xmlns:r="http://schemas.openxmlformats.org/officeDocument/2006/relationships" xmlns:m="http://schemas.openxmlformats.org/officeDocument/2006/math" xmlns:v="urn:schemas-microsoft-com:vml" xmlns:wp14="http://schemas.microsoft.com/office/word/2010/wordprocessingDrawing" xmlns:wp="http://schemas.openxmlformats.org/drawingml/2006/wordprocessingDrawing" xmlns:w10="urn:schemas-microsoft-com:office:word" xmlns:w="http://schemas.openxmlformats.org/wordprocessingml/2006/main" xmlns:w14="http://schemas.microsoft.com/office/word/2010/wordml" xmlns:w15="http://schemas.microsoft.com/office/word/2012/wordml" xmlns:w16cex="http://schemas.microsoft.com/office/word/2018/wordml/cex" xmlns:w16cid="http://schemas.microsoft.com/office/word/2016/wordml/cid" xmlns:w16="http://schemas.microsoft.com/office/word/2018/wordml" xmlns:w16du="http://schemas.microsoft.com/office/word/2023/wordml/word16du" xmlns:w16sdtdh="http://schemas.microsoft.com/office/word/2020/wordml/sdtdatahash" xmlns:w16se="http://schemas.microsoft.com/office/word/2015/wordml/symex" xmlns:wpg="http://schemas.microsoft.com/office/word/2010/wordprocessingGroup" xmlns:wpi="http://schemas.microsoft.com/office/word/2010/wordprocessingInk" xmlns:wne="http://schemas.microsoft.com/office/word/2006/wordml" xmlns:wps="http://schemas.microsoft.com/office/word/2010/wordprocessingShape" mc:Ignorable="w14 w15 w16se w16cid w16 w16cex w16sdtdh w16du wp14">
+<w:document xmlns:wpc="http://schemas.microsoft.com/office/word/2010/wordprocessingCanvas" xmlns:cx="http://schemas.microsoft.com/office/drawing/2014/chartex" xmlns:cx1="http://schemas.microsoft.com/office/drawing/2015/9/8/chartex" xmlns:cx2="http://schemas.microsoft.com/office/drawing/2015/10/21/chartex" xmlns:cx3="http://schemas.microsoft.com/office/drawing/2016/5/9/chartex" xmlns:cx4="http://schemas.microsoft.com/office/drawing/2016/5/10/chartex" xmlns:cx5="http://schemas.microsoft.com/office/drawing/2016/5/11/chartex" xmlns:cx6="http://schemas.microsoft.com/office/drawing/2016/5/12/chartex" xmlns:cx7="http://schemas.microsoft.com/office/drawing/2016/5/13/chartex" xmlns:cx8="http://schemas.microsoft.com/office/drawing/2016/5/14/chartex" xmlns:mc="http://schemas.openxmlformats.org/markup-compatibility/2006" xmlns:aink="http://schemas.microsoft.com/office/drawing/2016/ink" xmlns:am3d="http://schemas.microsoft.com/office/drawing/2017/model3d" xmlns:o="urn:schemas-microsoft-com:office:office" xmlns:oel="http://schemas.microsoft.com/office/2019/extlst" xmlns:r="http://schemas.openxmlformats.org/officeDocument/2006/relationships" xmlns:m="http://schemas.openxmlformats.org/officeDocument/2006/math" xmlns:v="urn:schemas-microsoft-com:vml" xmlns:wp14="http://schemas.microsoft.com/office/word/2010/wordprocessingDrawing" xmlns:wp="http://schemas.openxmlformats.org/drawingml/2006/wordprocessingDrawing" xmlns:w10="urn:schemas-microsoft-com:office:word" xmlns:w="http://schemas.openxmlformats.org/wordprocessingml/2006/main" xmlns:w14="http://schemas.microsoft.com/office/word/2010/wordml" xmlns:w15="http://schemas.microsoft.com/office/word/2012/wordml" xmlns:w16cex="http://schemas.microsoft.com/office/word/2018/wordml/cex" xmlns:w16cid="http://schemas.microsoft.com/office/word/2016/wordml/cid" xmlns:w16="http://schemas.microsoft.com/office/word/2018/wordml" xmlns:w16du="http://schemas.microsoft.com/office/word/2023/wordml/word16du" xmlns:w16sdtdh="http://schemas.microsoft.com/office/word/2020/wordml/sdtdatahash" xmlns:w16sdtfl="http://schemas.microsoft.com/office/word/2024/wordml/sdtformatlock" xmlns:w16se="http://schemas.microsoft.com/office/word/2015/wordml/symex" xmlns:wpg="http://schemas.microsoft.com/office/word/2010/wordprocessingGroup" xmlns:wpi="http://schemas.microsoft.com/office/word/2010/wordprocessingInk" xmlns:wne="http://schemas.microsoft.com/office/word/2006/wordml" xmlns:wps="http://schemas.microsoft.com/office/word/2010/wordprocessingShape" mc:Ignorable="w14 w15 w16se w16cid w16 w16cex w16sdtdh w16sdtfl w16du wp14">
   <w:body>
     <w:tbl>
       <w:tblPr>
@@ -1215,6 +1215,14 @@
               </w:rPr>
             </w:pPr>
             <w:commentRangeStart w:id="0"/>
+            <w:r>
+              <w:rPr>
+                <w:rFonts w:ascii="Times New Roman" w:hAnsi="Times New Roman" w:cs="Times New Roman"/>
+                <w:sz w:val="20"/>
+                <w:szCs w:val="20"/>
+              </w:rPr>
+              <w:t>Ris-</w:t>
+            </w:r>
             <w:proofErr w:type="spellStart"/>
             <w:r>
               <w:rPr>
@@ -1222,7 +1230,7 @@
                 <w:sz w:val="20"/>
                 <w:szCs w:val="20"/>
               </w:rPr>
-              <w:t>Ris-borrowpits</w:t>
+              <w:t>borrowpits</w:t>
             </w:r>
             <w:commentRangeEnd w:id="0"/>
             <w:proofErr w:type="spellEnd"/>
@@ -2854,15 +2862,7 @@
                 <w:sz w:val="20"/>
                 <w:szCs w:val="20"/>
               </w:rPr>
-              <w:t>res</w:t>
-            </w:r>
-            <w:r>
-              <w:rPr>
-                <w:rFonts w:ascii="Times New Roman" w:hAnsi="Times New Roman" w:cs="Times New Roman"/>
-                <w:sz w:val="20"/>
-                <w:szCs w:val="20"/>
-              </w:rPr>
-              <w:t>-clearing</w:t>
+              <w:t>Ris-clearing</w:t>
             </w:r>
           </w:p>
         </w:tc>
@@ -3105,23 +3105,13 @@
                 <w:szCs w:val="20"/>
               </w:rPr>
             </w:pPr>
-            <w:proofErr w:type="spellStart"/>
-            <w:r>
-              <w:rPr>
-                <w:rFonts w:ascii="Times New Roman" w:hAnsi="Times New Roman" w:cs="Times New Roman"/>
-                <w:sz w:val="20"/>
-                <w:szCs w:val="20"/>
-              </w:rPr>
-              <w:t>Ris</w:t>
-            </w:r>
-            <w:proofErr w:type="spellEnd"/>
-            <w:r>
-              <w:rPr>
-                <w:rFonts w:ascii="Times New Roman" w:hAnsi="Times New Roman" w:cs="Times New Roman"/>
-                <w:sz w:val="20"/>
-                <w:szCs w:val="20"/>
-              </w:rPr>
-              <w:t>-clearing-unknown</w:t>
+            <w:r>
+              <w:rPr>
+                <w:rFonts w:ascii="Times New Roman" w:hAnsi="Times New Roman" w:cs="Times New Roman"/>
+                <w:sz w:val="20"/>
+                <w:szCs w:val="20"/>
+              </w:rPr>
+              <w:t>Ris-clearing-unknown</w:t>
             </w:r>
           </w:p>
         </w:tc>
@@ -7474,23 +7464,13 @@
                 <w:szCs w:val="20"/>
               </w:rPr>
             </w:pPr>
-            <w:proofErr w:type="spellStart"/>
-            <w:r>
-              <w:rPr>
-                <w:rFonts w:ascii="Times New Roman" w:hAnsi="Times New Roman" w:cs="Times New Roman"/>
-                <w:sz w:val="20"/>
-                <w:szCs w:val="20"/>
-              </w:rPr>
-              <w:t>Ris</w:t>
-            </w:r>
-            <w:proofErr w:type="spellEnd"/>
-            <w:r>
-              <w:rPr>
-                <w:rFonts w:ascii="Times New Roman" w:hAnsi="Times New Roman" w:cs="Times New Roman"/>
-                <w:sz w:val="20"/>
-                <w:szCs w:val="20"/>
-              </w:rPr>
-              <w:t>-camp-industrial</w:t>
+            <w:r>
+              <w:rPr>
+                <w:rFonts w:ascii="Times New Roman" w:hAnsi="Times New Roman" w:cs="Times New Roman"/>
+                <w:sz w:val="20"/>
+                <w:szCs w:val="20"/>
+              </w:rPr>
+              <w:t>Ris-camp-industrial</w:t>
             </w:r>
           </w:p>
         </w:tc>
@@ -7733,23 +7713,13 @@
                 <w:szCs w:val="20"/>
               </w:rPr>
             </w:pPr>
-            <w:proofErr w:type="spellStart"/>
-            <w:r>
-              <w:rPr>
-                <w:rFonts w:ascii="Times New Roman" w:hAnsi="Times New Roman" w:cs="Times New Roman"/>
-                <w:sz w:val="20"/>
-                <w:szCs w:val="20"/>
-              </w:rPr>
-              <w:t>Ris</w:t>
-            </w:r>
-            <w:proofErr w:type="spellEnd"/>
-            <w:r>
-              <w:rPr>
-                <w:rFonts w:ascii="Times New Roman" w:hAnsi="Times New Roman" w:cs="Times New Roman"/>
-                <w:sz w:val="20"/>
-                <w:szCs w:val="20"/>
-              </w:rPr>
-              <w:t>-facility-operations</w:t>
+            <w:r>
+              <w:rPr>
+                <w:rFonts w:ascii="Times New Roman" w:hAnsi="Times New Roman" w:cs="Times New Roman"/>
+                <w:sz w:val="20"/>
+                <w:szCs w:val="20"/>
+              </w:rPr>
+              <w:t>Ris-facility-operations</w:t>
             </w:r>
           </w:p>
         </w:tc>
@@ -7992,23 +7962,13 @@
                 <w:szCs w:val="20"/>
               </w:rPr>
             </w:pPr>
-            <w:proofErr w:type="spellStart"/>
-            <w:r>
-              <w:rPr>
-                <w:rFonts w:ascii="Times New Roman" w:hAnsi="Times New Roman" w:cs="Times New Roman"/>
-                <w:sz w:val="20"/>
-                <w:szCs w:val="20"/>
-              </w:rPr>
-              <w:t>Ris</w:t>
-            </w:r>
-            <w:proofErr w:type="spellEnd"/>
-            <w:r>
-              <w:rPr>
-                <w:rFonts w:ascii="Times New Roman" w:hAnsi="Times New Roman" w:cs="Times New Roman"/>
-                <w:sz w:val="20"/>
-                <w:szCs w:val="20"/>
-              </w:rPr>
-              <w:t>-facility-unknown</w:t>
+            <w:r>
+              <w:rPr>
+                <w:rFonts w:ascii="Times New Roman" w:hAnsi="Times New Roman" w:cs="Times New Roman"/>
+                <w:sz w:val="20"/>
+                <w:szCs w:val="20"/>
+              </w:rPr>
+              <w:t>Ris-facility-unknown</w:t>
             </w:r>
           </w:p>
         </w:tc>
@@ -8251,23 +8211,13 @@
                 <w:szCs w:val="20"/>
               </w:rPr>
             </w:pPr>
-            <w:proofErr w:type="spellStart"/>
-            <w:r>
-              <w:rPr>
-                <w:rFonts w:ascii="Times New Roman" w:hAnsi="Times New Roman" w:cs="Times New Roman"/>
-                <w:sz w:val="20"/>
-                <w:szCs w:val="20"/>
-              </w:rPr>
-              <w:t>Ris</w:t>
-            </w:r>
-            <w:proofErr w:type="spellEnd"/>
-            <w:r>
-              <w:rPr>
-                <w:rFonts w:ascii="Times New Roman" w:hAnsi="Times New Roman" w:cs="Times New Roman"/>
-                <w:sz w:val="20"/>
-                <w:szCs w:val="20"/>
-              </w:rPr>
-              <w:t>-plant</w:t>
+            <w:r>
+              <w:rPr>
+                <w:rFonts w:ascii="Times New Roman" w:hAnsi="Times New Roman" w:cs="Times New Roman"/>
+                <w:sz w:val="20"/>
+                <w:szCs w:val="20"/>
+              </w:rPr>
+              <w:t>Ris-plant</w:t>
             </w:r>
           </w:p>
         </w:tc>
@@ -8510,23 +8460,13 @@
                 <w:szCs w:val="20"/>
               </w:rPr>
             </w:pPr>
-            <w:proofErr w:type="spellStart"/>
-            <w:r>
-              <w:rPr>
-                <w:rFonts w:ascii="Times New Roman" w:hAnsi="Times New Roman" w:cs="Times New Roman"/>
-                <w:sz w:val="20"/>
-                <w:szCs w:val="20"/>
-              </w:rPr>
-              <w:t>Ris</w:t>
-            </w:r>
-            <w:proofErr w:type="spellEnd"/>
-            <w:r>
-              <w:rPr>
-                <w:rFonts w:ascii="Times New Roman" w:hAnsi="Times New Roman" w:cs="Times New Roman"/>
-                <w:sz w:val="20"/>
-                <w:szCs w:val="20"/>
-              </w:rPr>
-              <w:t>-tank-farm</w:t>
+            <w:r>
+              <w:rPr>
+                <w:rFonts w:ascii="Times New Roman" w:hAnsi="Times New Roman" w:cs="Times New Roman"/>
+                <w:sz w:val="20"/>
+                <w:szCs w:val="20"/>
+              </w:rPr>
+              <w:t>Ris-tank-farm</w:t>
             </w:r>
           </w:p>
         </w:tc>
@@ -8769,23 +8709,13 @@
                 <w:szCs w:val="20"/>
               </w:rPr>
             </w:pPr>
-            <w:proofErr w:type="spellStart"/>
-            <w:r>
-              <w:rPr>
-                <w:rFonts w:ascii="Times New Roman" w:hAnsi="Times New Roman" w:cs="Times New Roman"/>
-                <w:sz w:val="20"/>
-                <w:szCs w:val="20"/>
-              </w:rPr>
-              <w:t>Ris</w:t>
-            </w:r>
-            <w:proofErr w:type="spellEnd"/>
-            <w:r>
-              <w:rPr>
-                <w:rFonts w:ascii="Times New Roman" w:hAnsi="Times New Roman" w:cs="Times New Roman"/>
-                <w:sz w:val="20"/>
-                <w:szCs w:val="20"/>
-              </w:rPr>
-              <w:t>-utilities</w:t>
+            <w:r>
+              <w:rPr>
+                <w:rFonts w:ascii="Times New Roman" w:hAnsi="Times New Roman" w:cs="Times New Roman"/>
+                <w:sz w:val="20"/>
+                <w:szCs w:val="20"/>
+              </w:rPr>
+              <w:t>Ris-utilities</w:t>
             </w:r>
           </w:p>
         </w:tc>
@@ -10923,23 +10853,13 @@
                 <w:szCs w:val="20"/>
               </w:rPr>
             </w:pPr>
-            <w:proofErr w:type="spellStart"/>
-            <w:r>
-              <w:rPr>
-                <w:rFonts w:ascii="Times New Roman" w:hAnsi="Times New Roman" w:cs="Times New Roman"/>
-                <w:sz w:val="20"/>
-                <w:szCs w:val="20"/>
-              </w:rPr>
-              <w:t>Ris</w:t>
-            </w:r>
-            <w:proofErr w:type="spellEnd"/>
-            <w:r>
-              <w:rPr>
-                <w:rFonts w:ascii="Times New Roman" w:hAnsi="Times New Roman" w:cs="Times New Roman"/>
-                <w:sz w:val="20"/>
-                <w:szCs w:val="20"/>
-              </w:rPr>
-              <w:t>-drainage</w:t>
+            <w:r>
+              <w:rPr>
+                <w:rFonts w:ascii="Times New Roman" w:hAnsi="Times New Roman" w:cs="Times New Roman"/>
+                <w:sz w:val="20"/>
+                <w:szCs w:val="20"/>
+              </w:rPr>
+              <w:t>Ris-drainage</w:t>
             </w:r>
           </w:p>
         </w:tc>
@@ -11182,23 +11102,13 @@
                 <w:szCs w:val="20"/>
               </w:rPr>
             </w:pPr>
-            <w:proofErr w:type="spellStart"/>
-            <w:r>
-              <w:rPr>
-                <w:rFonts w:ascii="Times New Roman" w:hAnsi="Times New Roman" w:cs="Times New Roman"/>
-                <w:sz w:val="20"/>
-                <w:szCs w:val="20"/>
-              </w:rPr>
-              <w:t>Ris</w:t>
-            </w:r>
-            <w:proofErr w:type="spellEnd"/>
-            <w:r>
-              <w:rPr>
-                <w:rFonts w:ascii="Times New Roman" w:hAnsi="Times New Roman" w:cs="Times New Roman"/>
-                <w:sz w:val="20"/>
-                <w:szCs w:val="20"/>
-              </w:rPr>
-              <w:t>-mines-oilsands</w:t>
+            <w:r>
+              <w:rPr>
+                <w:rFonts w:ascii="Times New Roman" w:hAnsi="Times New Roman" w:cs="Times New Roman"/>
+                <w:sz w:val="20"/>
+                <w:szCs w:val="20"/>
+              </w:rPr>
+              <w:t>Ris-mines-oilsands</w:t>
             </w:r>
           </w:p>
         </w:tc>
@@ -11441,23 +11351,13 @@
                 <w:szCs w:val="20"/>
               </w:rPr>
             </w:pPr>
-            <w:proofErr w:type="spellStart"/>
-            <w:r>
-              <w:rPr>
-                <w:rFonts w:ascii="Times New Roman" w:hAnsi="Times New Roman" w:cs="Times New Roman"/>
-                <w:sz w:val="20"/>
-                <w:szCs w:val="20"/>
-              </w:rPr>
-              <w:t>Ris</w:t>
-            </w:r>
-            <w:proofErr w:type="spellEnd"/>
-            <w:r>
-              <w:rPr>
-                <w:rFonts w:ascii="Times New Roman" w:hAnsi="Times New Roman" w:cs="Times New Roman"/>
-                <w:sz w:val="20"/>
-                <w:szCs w:val="20"/>
-              </w:rPr>
-              <w:t>-oilsands-rms</w:t>
+            <w:r>
+              <w:rPr>
+                <w:rFonts w:ascii="Times New Roman" w:hAnsi="Times New Roman" w:cs="Times New Roman"/>
+                <w:sz w:val="20"/>
+                <w:szCs w:val="20"/>
+              </w:rPr>
+              <w:t>Ris-oilsands-rms</w:t>
             </w:r>
           </w:p>
         </w:tc>
@@ -11700,23 +11600,13 @@
                 <w:szCs w:val="20"/>
               </w:rPr>
             </w:pPr>
-            <w:proofErr w:type="spellStart"/>
-            <w:r>
-              <w:rPr>
-                <w:rFonts w:ascii="Times New Roman" w:hAnsi="Times New Roman" w:cs="Times New Roman"/>
-                <w:sz w:val="20"/>
-                <w:szCs w:val="20"/>
-              </w:rPr>
-              <w:t>Ris</w:t>
-            </w:r>
-            <w:proofErr w:type="spellEnd"/>
-            <w:r>
-              <w:rPr>
-                <w:rFonts w:ascii="Times New Roman" w:hAnsi="Times New Roman" w:cs="Times New Roman"/>
-                <w:sz w:val="20"/>
-                <w:szCs w:val="20"/>
-              </w:rPr>
-              <w:t>-overburden-dump</w:t>
+            <w:r>
+              <w:rPr>
+                <w:rFonts w:ascii="Times New Roman" w:hAnsi="Times New Roman" w:cs="Times New Roman"/>
+                <w:sz w:val="20"/>
+                <w:szCs w:val="20"/>
+              </w:rPr>
+              <w:t>Ris-overburden-dump</w:t>
             </w:r>
           </w:p>
         </w:tc>
@@ -11979,23 +11869,13 @@
                 <w:szCs w:val="20"/>
               </w:rPr>
             </w:pPr>
-            <w:proofErr w:type="spellStart"/>
-            <w:r>
-              <w:rPr>
-                <w:rFonts w:ascii="Times New Roman" w:hAnsi="Times New Roman" w:cs="Times New Roman"/>
-                <w:sz w:val="20"/>
-                <w:szCs w:val="20"/>
-              </w:rPr>
-              <w:t>Ris</w:t>
-            </w:r>
-            <w:proofErr w:type="spellEnd"/>
-            <w:r>
-              <w:rPr>
-                <w:rFonts w:ascii="Times New Roman" w:hAnsi="Times New Roman" w:cs="Times New Roman"/>
-                <w:sz w:val="20"/>
-                <w:szCs w:val="20"/>
-              </w:rPr>
-              <w:t>-reclaim-ready</w:t>
+            <w:r>
+              <w:rPr>
+                <w:rFonts w:ascii="Times New Roman" w:hAnsi="Times New Roman" w:cs="Times New Roman"/>
+                <w:sz w:val="20"/>
+                <w:szCs w:val="20"/>
+              </w:rPr>
+              <w:t>Ris-reclaim-ready</w:t>
             </w:r>
           </w:p>
         </w:tc>
@@ -12267,23 +12147,13 @@
                 <w:szCs w:val="20"/>
               </w:rPr>
             </w:pPr>
-            <w:proofErr w:type="spellStart"/>
-            <w:r>
-              <w:rPr>
-                <w:rFonts w:ascii="Times New Roman" w:hAnsi="Times New Roman" w:cs="Times New Roman"/>
-                <w:sz w:val="20"/>
-                <w:szCs w:val="20"/>
-              </w:rPr>
-              <w:t>Ris</w:t>
-            </w:r>
-            <w:proofErr w:type="spellEnd"/>
-            <w:r>
-              <w:rPr>
-                <w:rFonts w:ascii="Times New Roman" w:hAnsi="Times New Roman" w:cs="Times New Roman"/>
-                <w:sz w:val="20"/>
-                <w:szCs w:val="20"/>
-              </w:rPr>
-              <w:t>-soil-salvaged</w:t>
+            <w:r>
+              <w:rPr>
+                <w:rFonts w:ascii="Times New Roman" w:hAnsi="Times New Roman" w:cs="Times New Roman"/>
+                <w:sz w:val="20"/>
+                <w:szCs w:val="20"/>
+              </w:rPr>
+              <w:t>Ris-soil-salvaged</w:t>
             </w:r>
           </w:p>
         </w:tc>
@@ -12526,23 +12396,13 @@
                 <w:szCs w:val="20"/>
               </w:rPr>
             </w:pPr>
-            <w:proofErr w:type="spellStart"/>
-            <w:r>
-              <w:rPr>
-                <w:rFonts w:ascii="Times New Roman" w:hAnsi="Times New Roman" w:cs="Times New Roman"/>
-                <w:sz w:val="20"/>
-                <w:szCs w:val="20"/>
-              </w:rPr>
-              <w:t>Ris</w:t>
-            </w:r>
-            <w:proofErr w:type="spellEnd"/>
-            <w:r>
-              <w:rPr>
-                <w:rFonts w:ascii="Times New Roman" w:hAnsi="Times New Roman" w:cs="Times New Roman"/>
-                <w:sz w:val="20"/>
-                <w:szCs w:val="20"/>
-              </w:rPr>
-              <w:t>-tailing-pond</w:t>
+            <w:r>
+              <w:rPr>
+                <w:rFonts w:ascii="Times New Roman" w:hAnsi="Times New Roman" w:cs="Times New Roman"/>
+                <w:sz w:val="20"/>
+                <w:szCs w:val="20"/>
+              </w:rPr>
+              <w:t>Ris-tailing-pond</w:t>
             </w:r>
           </w:p>
         </w:tc>
@@ -12785,23 +12645,13 @@
                 <w:szCs w:val="20"/>
               </w:rPr>
             </w:pPr>
-            <w:proofErr w:type="spellStart"/>
-            <w:r>
-              <w:rPr>
-                <w:rFonts w:ascii="Times New Roman" w:hAnsi="Times New Roman" w:cs="Times New Roman"/>
-                <w:sz w:val="20"/>
-                <w:szCs w:val="20"/>
-              </w:rPr>
-              <w:t>Ris</w:t>
-            </w:r>
-            <w:proofErr w:type="spellEnd"/>
-            <w:r>
-              <w:rPr>
-                <w:rFonts w:ascii="Times New Roman" w:hAnsi="Times New Roman" w:cs="Times New Roman"/>
-                <w:sz w:val="20"/>
-                <w:szCs w:val="20"/>
-              </w:rPr>
-              <w:t>-waste</w:t>
+            <w:r>
+              <w:rPr>
+                <w:rFonts w:ascii="Times New Roman" w:hAnsi="Times New Roman" w:cs="Times New Roman"/>
+                <w:sz w:val="20"/>
+                <w:szCs w:val="20"/>
+              </w:rPr>
+              <w:t>Ris-waste</w:t>
             </w:r>
           </w:p>
         </w:tc>
@@ -14870,23 +14720,13 @@
                 <w:szCs w:val="20"/>
               </w:rPr>
             </w:pPr>
-            <w:proofErr w:type="spellStart"/>
-            <w:r>
-              <w:rPr>
-                <w:rFonts w:ascii="Times New Roman" w:hAnsi="Times New Roman" w:cs="Times New Roman"/>
-                <w:sz w:val="20"/>
-                <w:szCs w:val="20"/>
-              </w:rPr>
-              <w:t>Ris</w:t>
-            </w:r>
-            <w:proofErr w:type="spellEnd"/>
-            <w:r>
-              <w:rPr>
-                <w:rFonts w:ascii="Times New Roman" w:hAnsi="Times New Roman" w:cs="Times New Roman"/>
-                <w:sz w:val="20"/>
-                <w:szCs w:val="20"/>
-              </w:rPr>
-              <w:t>-reclaimed-certified</w:t>
+            <w:r>
+              <w:rPr>
+                <w:rFonts w:ascii="Times New Roman" w:hAnsi="Times New Roman" w:cs="Times New Roman"/>
+                <w:sz w:val="20"/>
+                <w:szCs w:val="20"/>
+              </w:rPr>
+              <w:t>Ris-reclaimed-certified</w:t>
             </w:r>
           </w:p>
         </w:tc>
@@ -15129,23 +14969,13 @@
                 <w:szCs w:val="20"/>
               </w:rPr>
             </w:pPr>
-            <w:proofErr w:type="spellStart"/>
-            <w:r>
-              <w:rPr>
-                <w:rFonts w:ascii="Times New Roman" w:hAnsi="Times New Roman" w:cs="Times New Roman"/>
-                <w:sz w:val="20"/>
-                <w:szCs w:val="20"/>
-              </w:rPr>
-              <w:t>Ris</w:t>
-            </w:r>
-            <w:proofErr w:type="spellEnd"/>
-            <w:r>
-              <w:rPr>
-                <w:rFonts w:ascii="Times New Roman" w:hAnsi="Times New Roman" w:cs="Times New Roman"/>
-                <w:sz w:val="20"/>
-                <w:szCs w:val="20"/>
-              </w:rPr>
-              <w:t>-reclaimed-permanent</w:t>
+            <w:r>
+              <w:rPr>
+                <w:rFonts w:ascii="Times New Roman" w:hAnsi="Times New Roman" w:cs="Times New Roman"/>
+                <w:sz w:val="20"/>
+                <w:szCs w:val="20"/>
+              </w:rPr>
+              <w:t>Ris-reclaimed-permanent</w:t>
             </w:r>
           </w:p>
         </w:tc>
@@ -15400,23 +15230,13 @@
                 <w:szCs w:val="20"/>
               </w:rPr>
             </w:pPr>
-            <w:proofErr w:type="spellStart"/>
-            <w:r>
-              <w:rPr>
-                <w:rFonts w:ascii="Times New Roman" w:hAnsi="Times New Roman" w:cs="Times New Roman"/>
-                <w:sz w:val="20"/>
-                <w:szCs w:val="20"/>
-              </w:rPr>
-              <w:t>Ris</w:t>
-            </w:r>
-            <w:proofErr w:type="spellEnd"/>
-            <w:r>
-              <w:rPr>
-                <w:rFonts w:ascii="Times New Roman" w:hAnsi="Times New Roman" w:cs="Times New Roman"/>
-                <w:sz w:val="20"/>
-                <w:szCs w:val="20"/>
-              </w:rPr>
-              <w:t>-reclaimed-</w:t>
+            <w:r>
+              <w:rPr>
+                <w:rFonts w:ascii="Times New Roman" w:hAnsi="Times New Roman" w:cs="Times New Roman"/>
+                <w:sz w:val="20"/>
+                <w:szCs w:val="20"/>
+              </w:rPr>
+              <w:t>Ris-reclaimed-</w:t>
             </w:r>
             <w:proofErr w:type="spellStart"/>
             <w:r>
@@ -15731,23 +15551,13 @@
                 <w:szCs w:val="20"/>
               </w:rPr>
             </w:pPr>
-            <w:proofErr w:type="spellStart"/>
-            <w:r>
-              <w:rPr>
-                <w:rFonts w:ascii="Times New Roman" w:hAnsi="Times New Roman" w:cs="Times New Roman"/>
-                <w:sz w:val="20"/>
-                <w:szCs w:val="20"/>
-              </w:rPr>
-              <w:t>Ris</w:t>
-            </w:r>
-            <w:proofErr w:type="spellEnd"/>
-            <w:r>
-              <w:rPr>
-                <w:rFonts w:ascii="Times New Roman" w:hAnsi="Times New Roman" w:cs="Times New Roman"/>
-                <w:sz w:val="20"/>
-                <w:szCs w:val="20"/>
-              </w:rPr>
-              <w:t>-soil-replaced</w:t>
+            <w:r>
+              <w:rPr>
+                <w:rFonts w:ascii="Times New Roman" w:hAnsi="Times New Roman" w:cs="Times New Roman"/>
+                <w:sz w:val="20"/>
+                <w:szCs w:val="20"/>
+              </w:rPr>
+              <w:t>Ris-soil-replaced</w:t>
             </w:r>
           </w:p>
         </w:tc>
@@ -15990,23 +15800,13 @@
                 <w:szCs w:val="20"/>
               </w:rPr>
             </w:pPr>
-            <w:proofErr w:type="spellStart"/>
-            <w:r>
-              <w:rPr>
-                <w:rFonts w:ascii="Times New Roman" w:hAnsi="Times New Roman" w:cs="Times New Roman"/>
-                <w:sz w:val="20"/>
-                <w:szCs w:val="20"/>
-              </w:rPr>
-              <w:t>Ris</w:t>
-            </w:r>
-            <w:proofErr w:type="spellEnd"/>
-            <w:r>
-              <w:rPr>
-                <w:rFonts w:ascii="Times New Roman" w:hAnsi="Times New Roman" w:cs="Times New Roman"/>
-                <w:sz w:val="20"/>
-                <w:szCs w:val="20"/>
-              </w:rPr>
-              <w:t>-windrow</w:t>
+            <w:r>
+              <w:rPr>
+                <w:rFonts w:ascii="Times New Roman" w:hAnsi="Times New Roman" w:cs="Times New Roman"/>
+                <w:sz w:val="20"/>
+                <w:szCs w:val="20"/>
+              </w:rPr>
+              <w:t>Ris-windrow</w:t>
             </w:r>
           </w:p>
         </w:tc>
@@ -18685,23 +18485,13 @@
                 <w:szCs w:val="20"/>
               </w:rPr>
             </w:pPr>
-            <w:proofErr w:type="spellStart"/>
-            <w:r>
-              <w:rPr>
-                <w:rFonts w:ascii="Times New Roman" w:hAnsi="Times New Roman" w:cs="Times New Roman"/>
-                <w:sz w:val="20"/>
-                <w:szCs w:val="20"/>
-              </w:rPr>
-              <w:t>Ris</w:t>
-            </w:r>
-            <w:proofErr w:type="spellEnd"/>
-            <w:r>
-              <w:rPr>
-                <w:rFonts w:ascii="Times New Roman" w:hAnsi="Times New Roman" w:cs="Times New Roman"/>
-                <w:sz w:val="20"/>
-                <w:szCs w:val="20"/>
-              </w:rPr>
-              <w:t>-</w:t>
+            <w:r>
+              <w:rPr>
+                <w:rFonts w:ascii="Times New Roman" w:hAnsi="Times New Roman" w:cs="Times New Roman"/>
+                <w:sz w:val="20"/>
+                <w:szCs w:val="20"/>
+              </w:rPr>
+              <w:t>Ris-</w:t>
             </w:r>
             <w:proofErr w:type="spellStart"/>
             <w:r>
@@ -18962,23 +18752,13 @@
                 <w:szCs w:val="20"/>
               </w:rPr>
             </w:pPr>
-            <w:proofErr w:type="spellStart"/>
-            <w:r>
-              <w:rPr>
-                <w:rFonts w:ascii="Times New Roman" w:hAnsi="Times New Roman" w:cs="Times New Roman"/>
-                <w:sz w:val="20"/>
-                <w:szCs w:val="20"/>
-              </w:rPr>
-              <w:t>Ris</w:t>
-            </w:r>
-            <w:proofErr w:type="spellEnd"/>
-            <w:r>
-              <w:rPr>
-                <w:rFonts w:ascii="Times New Roman" w:hAnsi="Times New Roman" w:cs="Times New Roman"/>
-                <w:sz w:val="20"/>
-                <w:szCs w:val="20"/>
-              </w:rPr>
-              <w:t>-road</w:t>
+            <w:r>
+              <w:rPr>
+                <w:rFonts w:ascii="Times New Roman" w:hAnsi="Times New Roman" w:cs="Times New Roman"/>
+                <w:sz w:val="20"/>
+                <w:szCs w:val="20"/>
+              </w:rPr>
+              <w:t>Ris-road</w:t>
             </w:r>
           </w:p>
         </w:tc>
@@ -22241,6 +22021,7 @@
         <w:tc>
           <w:tcPr>
             <w:tcW w:w="1750" w:type="dxa"/>
+            <w:vMerge/>
           </w:tcPr>
           <w:p>
             <w:pPr>
@@ -22256,6 +22037,7 @@
         <w:tc>
           <w:tcPr>
             <w:tcW w:w="3110" w:type="dxa"/>
+            <w:vMerge/>
           </w:tcPr>
           <w:p>
             <w:pPr>
@@ -22289,6 +22071,7 @@
         <w:tc>
           <w:tcPr>
             <w:tcW w:w="1358" w:type="dxa"/>
+            <w:vMerge/>
           </w:tcPr>
           <w:p>
             <w:pPr>
@@ -23761,23 +23544,13 @@
                 <w:szCs w:val="20"/>
               </w:rPr>
             </w:pPr>
-            <w:proofErr w:type="spellStart"/>
-            <w:r>
-              <w:rPr>
-                <w:rFonts w:ascii="Times New Roman" w:hAnsi="Times New Roman" w:cs="Times New Roman"/>
-                <w:sz w:val="20"/>
-                <w:szCs w:val="20"/>
-              </w:rPr>
-              <w:t>Ris</w:t>
-            </w:r>
-            <w:proofErr w:type="spellEnd"/>
-            <w:r>
-              <w:rPr>
-                <w:rFonts w:ascii="Times New Roman" w:hAnsi="Times New Roman" w:cs="Times New Roman"/>
-                <w:sz w:val="20"/>
-                <w:szCs w:val="20"/>
-              </w:rPr>
-              <w:t>-transmission-line</w:t>
+            <w:r>
+              <w:rPr>
+                <w:rFonts w:ascii="Times New Roman" w:hAnsi="Times New Roman" w:cs="Times New Roman"/>
+                <w:sz w:val="20"/>
+                <w:szCs w:val="20"/>
+              </w:rPr>
+              <w:t>Ris-transmission-line</w:t>
             </w:r>
           </w:p>
         </w:tc>
@@ -26475,7 +26248,7 @@
 </file>
 
 <file path=word/comments.xml><?xml version="1.0" encoding="utf-8"?>
-<w:comments xmlns:wpc="http://schemas.microsoft.com/office/word/2010/wordprocessingCanvas" xmlns:cx="http://schemas.microsoft.com/office/drawing/2014/chartex" xmlns:cx1="http://schemas.microsoft.com/office/drawing/2015/9/8/chartex" xmlns:cx2="http://schemas.microsoft.com/office/drawing/2015/10/21/chartex" xmlns:cx3="http://schemas.microsoft.com/office/drawing/2016/5/9/chartex" xmlns:cx4="http://schemas.microsoft.com/office/drawing/2016/5/10/chartex" xmlns:cx5="http://schemas.microsoft.com/office/drawing/2016/5/11/chartex" xmlns:cx6="http://schemas.microsoft.com/office/drawing/2016/5/12/chartex" xmlns:cx7="http://schemas.microsoft.com/office/drawing/2016/5/13/chartex" xmlns:cx8="http://schemas.microsoft.com/office/drawing/2016/5/14/chartex" xmlns:mc="http://schemas.openxmlformats.org/markup-compatibility/2006" xmlns:aink="http://schemas.microsoft.com/office/drawing/2016/ink" xmlns:am3d="http://schemas.microsoft.com/office/drawing/2017/model3d" xmlns:o="urn:schemas-microsoft-com:office:office" xmlns:oel="http://schemas.microsoft.com/office/2019/extlst" xmlns:r="http://schemas.openxmlformats.org/officeDocument/2006/relationships" xmlns:m="http://schemas.openxmlformats.org/officeDocument/2006/math" xmlns:v="urn:schemas-microsoft-com:vml" xmlns:wp14="http://schemas.microsoft.com/office/word/2010/wordprocessingDrawing" xmlns:wp="http://schemas.openxmlformats.org/drawingml/2006/wordprocessingDrawing" xmlns:w10="urn:schemas-microsoft-com:office:word" xmlns:w="http://schemas.openxmlformats.org/wordprocessingml/2006/main" xmlns:w14="http://schemas.microsoft.com/office/word/2010/wordml" xmlns:w15="http://schemas.microsoft.com/office/word/2012/wordml" xmlns:w16cex="http://schemas.microsoft.com/office/word/2018/wordml/cex" xmlns:w16cid="http://schemas.microsoft.com/office/word/2016/wordml/cid" xmlns:w16="http://schemas.microsoft.com/office/word/2018/wordml" xmlns:w16du="http://schemas.microsoft.com/office/word/2023/wordml/word16du" xmlns:w16sdtdh="http://schemas.microsoft.com/office/word/2020/wordml/sdtdatahash" xmlns:w16se="http://schemas.microsoft.com/office/word/2015/wordml/symex" xmlns:wpg="http://schemas.microsoft.com/office/word/2010/wordprocessingGroup" xmlns:wpi="http://schemas.microsoft.com/office/word/2010/wordprocessingInk" xmlns:wne="http://schemas.microsoft.com/office/word/2006/wordml" xmlns:wps="http://schemas.microsoft.com/office/word/2010/wordprocessingShape" mc:Ignorable="w14 w15 w16se w16cid w16 w16cex w16sdtdh w16du wp14">
+<w:comments xmlns:wpc="http://schemas.microsoft.com/office/word/2010/wordprocessingCanvas" xmlns:cx="http://schemas.microsoft.com/office/drawing/2014/chartex" xmlns:cx1="http://schemas.microsoft.com/office/drawing/2015/9/8/chartex" xmlns:cx2="http://schemas.microsoft.com/office/drawing/2015/10/21/chartex" xmlns:cx3="http://schemas.microsoft.com/office/drawing/2016/5/9/chartex" xmlns:cx4="http://schemas.microsoft.com/office/drawing/2016/5/10/chartex" xmlns:cx5="http://schemas.microsoft.com/office/drawing/2016/5/11/chartex" xmlns:cx6="http://schemas.microsoft.com/office/drawing/2016/5/12/chartex" xmlns:cx7="http://schemas.microsoft.com/office/drawing/2016/5/13/chartex" xmlns:cx8="http://schemas.microsoft.com/office/drawing/2016/5/14/chartex" xmlns:mc="http://schemas.openxmlformats.org/markup-compatibility/2006" xmlns:aink="http://schemas.microsoft.com/office/drawing/2016/ink" xmlns:am3d="http://schemas.microsoft.com/office/drawing/2017/model3d" xmlns:o="urn:schemas-microsoft-com:office:office" xmlns:oel="http://schemas.microsoft.com/office/2019/extlst" xmlns:r="http://schemas.openxmlformats.org/officeDocument/2006/relationships" xmlns:m="http://schemas.openxmlformats.org/officeDocument/2006/math" xmlns:v="urn:schemas-microsoft-com:vml" xmlns:wp14="http://schemas.microsoft.com/office/word/2010/wordprocessingDrawing" xmlns:wp="http://schemas.openxmlformats.org/drawingml/2006/wordprocessingDrawing" xmlns:w10="urn:schemas-microsoft-com:office:word" xmlns:w="http://schemas.openxmlformats.org/wordprocessingml/2006/main" xmlns:w14="http://schemas.microsoft.com/office/word/2010/wordml" xmlns:w15="http://schemas.microsoft.com/office/word/2012/wordml" xmlns:w16cex="http://schemas.microsoft.com/office/word/2018/wordml/cex" xmlns:w16cid="http://schemas.microsoft.com/office/word/2016/wordml/cid" xmlns:w16="http://schemas.microsoft.com/office/word/2018/wordml" xmlns:w16du="http://schemas.microsoft.com/office/word/2023/wordml/word16du" xmlns:w16sdtdh="http://schemas.microsoft.com/office/word/2020/wordml/sdtdatahash" xmlns:w16sdtfl="http://schemas.microsoft.com/office/word/2024/wordml/sdtformatlock" xmlns:w16se="http://schemas.microsoft.com/office/word/2015/wordml/symex" xmlns:wpg="http://schemas.microsoft.com/office/word/2010/wordprocessingGroup" xmlns:wpi="http://schemas.microsoft.com/office/word/2010/wordprocessingInk" xmlns:wne="http://schemas.microsoft.com/office/word/2006/wordml" xmlns:wps="http://schemas.microsoft.com/office/word/2010/wordprocessingShape" mc:Ignorable="w14 w15 w16se w16cid w16 w16cex w16sdtdh w16sdtfl w16du wp14">
   <w:comment w:id="0" w:author="Dyck, Marissa" w:date="2024-04-09T14:00:00Z" w:initials="DM">
     <w:p>
       <w:r>
@@ -26559,28 +26332,28 @@
 </file>
 
 <file path=word/commentsExtended.xml><?xml version="1.0" encoding="utf-8"?>
-<w15:commentsEx xmlns:wpc="http://schemas.microsoft.com/office/word/2010/wordprocessingCanvas" xmlns:cx="http://schemas.microsoft.com/office/drawing/2014/chartex" xmlns:cx1="http://schemas.microsoft.com/office/drawing/2015/9/8/chartex" xmlns:cx2="http://schemas.microsoft.com/office/drawing/2015/10/21/chartex" xmlns:cx3="http://schemas.microsoft.com/office/drawing/2016/5/9/chartex" xmlns:cx4="http://schemas.microsoft.com/office/drawing/2016/5/10/chartex" xmlns:cx5="http://schemas.microsoft.com/office/drawing/2016/5/11/chartex" xmlns:cx6="http://schemas.microsoft.com/office/drawing/2016/5/12/chartex" xmlns:cx7="http://schemas.microsoft.com/office/drawing/2016/5/13/chartex" xmlns:cx8="http://schemas.microsoft.com/office/drawing/2016/5/14/chartex" xmlns:mc="http://schemas.openxmlformats.org/markup-compatibility/2006" xmlns:aink="http://schemas.microsoft.com/office/drawing/2016/ink" xmlns:am3d="http://schemas.microsoft.com/office/drawing/2017/model3d" xmlns:o="urn:schemas-microsoft-com:office:office" xmlns:oel="http://schemas.microsoft.com/office/2019/extlst" xmlns:r="http://schemas.openxmlformats.org/officeDocument/2006/relationships" xmlns:m="http://schemas.openxmlformats.org/officeDocument/2006/math" xmlns:v="urn:schemas-microsoft-com:vml" xmlns:wp14="http://schemas.microsoft.com/office/word/2010/wordprocessingDrawing" xmlns:wp="http://schemas.openxmlformats.org/drawingml/2006/wordprocessingDrawing" xmlns:w10="urn:schemas-microsoft-com:office:word" xmlns:w="http://schemas.openxmlformats.org/wordprocessingml/2006/main" xmlns:w14="http://schemas.microsoft.com/office/word/2010/wordml" xmlns:w15="http://schemas.microsoft.com/office/word/2012/wordml" xmlns:w16cex="http://schemas.microsoft.com/office/word/2018/wordml/cex" xmlns:w16cid="http://schemas.microsoft.com/office/word/2016/wordml/cid" xmlns:w16="http://schemas.microsoft.com/office/word/2018/wordml" xmlns:w16du="http://schemas.microsoft.com/office/word/2023/wordml/word16du" xmlns:w16sdtdh="http://schemas.microsoft.com/office/word/2020/wordml/sdtdatahash" xmlns:w16se="http://schemas.microsoft.com/office/word/2015/wordml/symex" xmlns:wpg="http://schemas.microsoft.com/office/word/2010/wordprocessingGroup" xmlns:wpi="http://schemas.microsoft.com/office/word/2010/wordprocessingInk" xmlns:wne="http://schemas.microsoft.com/office/word/2006/wordml" xmlns:wps="http://schemas.microsoft.com/office/word/2010/wordprocessingShape" mc:Ignorable="w14 w15 w16se w16cid w16 w16cex w16sdtdh w16du wp14">
+<w15:commentsEx xmlns:wpc="http://schemas.microsoft.com/office/word/2010/wordprocessingCanvas" xmlns:cx="http://schemas.microsoft.com/office/drawing/2014/chartex" xmlns:cx1="http://schemas.microsoft.com/office/drawing/2015/9/8/chartex" xmlns:cx2="http://schemas.microsoft.com/office/drawing/2015/10/21/chartex" xmlns:cx3="http://schemas.microsoft.com/office/drawing/2016/5/9/chartex" xmlns:cx4="http://schemas.microsoft.com/office/drawing/2016/5/10/chartex" xmlns:cx5="http://schemas.microsoft.com/office/drawing/2016/5/11/chartex" xmlns:cx6="http://schemas.microsoft.com/office/drawing/2016/5/12/chartex" xmlns:cx7="http://schemas.microsoft.com/office/drawing/2016/5/13/chartex" xmlns:cx8="http://schemas.microsoft.com/office/drawing/2016/5/14/chartex" xmlns:mc="http://schemas.openxmlformats.org/markup-compatibility/2006" xmlns:aink="http://schemas.microsoft.com/office/drawing/2016/ink" xmlns:am3d="http://schemas.microsoft.com/office/drawing/2017/model3d" xmlns:o="urn:schemas-microsoft-com:office:office" xmlns:oel="http://schemas.microsoft.com/office/2019/extlst" xmlns:r="http://schemas.openxmlformats.org/officeDocument/2006/relationships" xmlns:m="http://schemas.openxmlformats.org/officeDocument/2006/math" xmlns:v="urn:schemas-microsoft-com:vml" xmlns:wp14="http://schemas.microsoft.com/office/word/2010/wordprocessingDrawing" xmlns:wp="http://schemas.openxmlformats.org/drawingml/2006/wordprocessingDrawing" xmlns:w10="urn:schemas-microsoft-com:office:word" xmlns:w="http://schemas.openxmlformats.org/wordprocessingml/2006/main" xmlns:w14="http://schemas.microsoft.com/office/word/2010/wordml" xmlns:w15="http://schemas.microsoft.com/office/word/2012/wordml" xmlns:w16cex="http://schemas.microsoft.com/office/word/2018/wordml/cex" xmlns:w16cid="http://schemas.microsoft.com/office/word/2016/wordml/cid" xmlns:w16="http://schemas.microsoft.com/office/word/2018/wordml" xmlns:w16du="http://schemas.microsoft.com/office/word/2023/wordml/word16du" xmlns:w16sdtdh="http://schemas.microsoft.com/office/word/2020/wordml/sdtdatahash" xmlns:w16sdtfl="http://schemas.microsoft.com/office/word/2024/wordml/sdtformatlock" xmlns:w16se="http://schemas.microsoft.com/office/word/2015/wordml/symex" xmlns:wpg="http://schemas.microsoft.com/office/word/2010/wordprocessingGroup" xmlns:wpi="http://schemas.microsoft.com/office/word/2010/wordprocessingInk" xmlns:wne="http://schemas.microsoft.com/office/word/2006/wordml" xmlns:wps="http://schemas.microsoft.com/office/word/2010/wordprocessingShape" mc:Ignorable="w14 w15 w16se w16cid w16 w16cex w16sdtdh w16sdtfl w16du wp14">
   <w15:commentEx w15:paraId="0DAC5AD7" w15:done="0"/>
   <w15:commentEx w15:paraId="2D0160EC" w15:done="0"/>
 </w15:commentsEx>
 </file>
 
 <file path=word/commentsExtensible.xml><?xml version="1.0" encoding="utf-8"?>
-<w16cex:commentsExtensible xmlns:wpc="http://schemas.microsoft.com/office/word/2010/wordprocessingCanvas" xmlns:cx="http://schemas.microsoft.com/office/drawing/2014/chartex" xmlns:cx1="http://schemas.microsoft.com/office/drawing/2015/9/8/chartex" xmlns:cx2="http://schemas.microsoft.com/office/drawing/2015/10/21/chartex" xmlns:cx3="http://schemas.microsoft.com/office/drawing/2016/5/9/chartex" xmlns:cx4="http://schemas.microsoft.com/office/drawing/2016/5/10/chartex" xmlns:cx5="http://schemas.microsoft.com/office/drawing/2016/5/11/chartex" xmlns:cx6="http://schemas.microsoft.com/office/drawing/2016/5/12/chartex" xmlns:cx7="http://schemas.microsoft.com/office/drawing/2016/5/13/chartex" xmlns:cx8="http://schemas.microsoft.com/office/drawing/2016/5/14/chartex" xmlns:cr="http://schemas.microsoft.com/office/comments/2020/reactions" xmlns:mc="http://schemas.openxmlformats.org/markup-compatibility/2006" xmlns:aink="http://schemas.microsoft.com/office/drawing/2016/ink" xmlns:am3d="http://schemas.microsoft.com/office/drawing/2017/model3d" xmlns:o="urn:schemas-microsoft-com:office:office" xmlns:oel="http://schemas.microsoft.com/office/2019/extlst" xmlns:r="http://schemas.openxmlformats.org/officeDocument/2006/relationships" xmlns:m="http://schemas.openxmlformats.org/officeDocument/2006/math" xmlns:v="urn:schemas-microsoft-com:vml" xmlns:wp14="http://schemas.microsoft.com/office/word/2010/wordprocessingDrawing" xmlns:wp="http://schemas.openxmlformats.org/drawingml/2006/wordprocessingDrawing" xmlns:w10="urn:schemas-microsoft-com:office:word" xmlns:w="http://schemas.openxmlformats.org/wordprocessingml/2006/main" xmlns:w14="http://schemas.microsoft.com/office/word/2010/wordml" xmlns:w15="http://schemas.microsoft.com/office/word/2012/wordml" xmlns:w16cex="http://schemas.microsoft.com/office/word/2018/wordml/cex" xmlns:w16cid="http://schemas.microsoft.com/office/word/2016/wordml/cid" xmlns:w16="http://schemas.microsoft.com/office/word/2018/wordml" xmlns:w16du="http://schemas.microsoft.com/office/word/2023/wordml/word16du" xmlns:w16sdtdh="http://schemas.microsoft.com/office/word/2020/wordml/sdtdatahash" xmlns:w16se="http://schemas.microsoft.com/office/word/2015/wordml/symex" xmlns:wpg="http://schemas.microsoft.com/office/word/2010/wordprocessingGroup" xmlns:wpi="http://schemas.microsoft.com/office/word/2010/wordprocessingInk" xmlns:wne="http://schemas.microsoft.com/office/word/2006/wordml" xmlns:wps="http://schemas.microsoft.com/office/word/2010/wordprocessingShape" mc:Ignorable="w14 w15 w16se w16cid w16 w16cex w16sdtdh cr w16du wp14">
+<w16cex:commentsExtensible xmlns:wpc="http://schemas.microsoft.com/office/word/2010/wordprocessingCanvas" xmlns:cx="http://schemas.microsoft.com/office/drawing/2014/chartex" xmlns:cx1="http://schemas.microsoft.com/office/drawing/2015/9/8/chartex" xmlns:cx2="http://schemas.microsoft.com/office/drawing/2015/10/21/chartex" xmlns:cx3="http://schemas.microsoft.com/office/drawing/2016/5/9/chartex" xmlns:cx4="http://schemas.microsoft.com/office/drawing/2016/5/10/chartex" xmlns:cx5="http://schemas.microsoft.com/office/drawing/2016/5/11/chartex" xmlns:cx6="http://schemas.microsoft.com/office/drawing/2016/5/12/chartex" xmlns:cx7="http://schemas.microsoft.com/office/drawing/2016/5/13/chartex" xmlns:cx8="http://schemas.microsoft.com/office/drawing/2016/5/14/chartex" xmlns:cr="http://schemas.microsoft.com/office/comments/2020/reactions" xmlns:mc="http://schemas.openxmlformats.org/markup-compatibility/2006" xmlns:aink="http://schemas.microsoft.com/office/drawing/2016/ink" xmlns:am3d="http://schemas.microsoft.com/office/drawing/2017/model3d" xmlns:o="urn:schemas-microsoft-com:office:office" xmlns:oel="http://schemas.microsoft.com/office/2019/extlst" xmlns:r="http://schemas.openxmlformats.org/officeDocument/2006/relationships" xmlns:m="http://schemas.openxmlformats.org/officeDocument/2006/math" xmlns:v="urn:schemas-microsoft-com:vml" xmlns:wp14="http://schemas.microsoft.com/office/word/2010/wordprocessingDrawing" xmlns:wp="http://schemas.openxmlformats.org/drawingml/2006/wordprocessingDrawing" xmlns:w10="urn:schemas-microsoft-com:office:word" xmlns:w="http://schemas.openxmlformats.org/wordprocessingml/2006/main" xmlns:w14="http://schemas.microsoft.com/office/word/2010/wordml" xmlns:w15="http://schemas.microsoft.com/office/word/2012/wordml" xmlns:w16cex="http://schemas.microsoft.com/office/word/2018/wordml/cex" xmlns:w16cid="http://schemas.microsoft.com/office/word/2016/wordml/cid" xmlns:w16="http://schemas.microsoft.com/office/word/2018/wordml" xmlns:w16du="http://schemas.microsoft.com/office/word/2023/wordml/word16du" xmlns:w16sdtdh="http://schemas.microsoft.com/office/word/2020/wordml/sdtdatahash" xmlns:w16sdtfl="http://schemas.microsoft.com/office/word/2024/wordml/sdtformatlock" xmlns:w16se="http://schemas.microsoft.com/office/word/2015/wordml/symex" xmlns:wpg="http://schemas.microsoft.com/office/word/2010/wordprocessingGroup" xmlns:wpi="http://schemas.microsoft.com/office/word/2010/wordprocessingInk" xmlns:wne="http://schemas.microsoft.com/office/word/2006/wordml" xmlns:wps="http://schemas.microsoft.com/office/word/2010/wordprocessingShape" mc:Ignorable="w14 w15 w16se w16cid w16 w16cex w16sdtdh w16sdtfl cr w16du wp14">
   <w16cex:commentExtensible w16cex:durableId="58EE1FB7" w16cex:dateUtc="2024-04-09T21:00:00Z"/>
   <w16cex:commentExtensible w16cex:durableId="58DF9E9F" w16cex:dateUtc="2024-04-09T20:46:00Z"/>
 </w16cex:commentsExtensible>
 </file>
 
 <file path=word/commentsIds.xml><?xml version="1.0" encoding="utf-8"?>
-<w16cid:commentsIds xmlns:wpc="http://schemas.microsoft.com/office/word/2010/wordprocessingCanvas" xmlns:cx="http://schemas.microsoft.com/office/drawing/2014/chartex" xmlns:cx1="http://schemas.microsoft.com/office/drawing/2015/9/8/chartex" xmlns:cx2="http://schemas.microsoft.com/office/drawing/2015/10/21/chartex" xmlns:cx3="http://schemas.microsoft.com/office/drawing/2016/5/9/chartex" xmlns:cx4="http://schemas.microsoft.com/office/drawing/2016/5/10/chartex" xmlns:cx5="http://schemas.microsoft.com/office/drawing/2016/5/11/chartex" xmlns:cx6="http://schemas.microsoft.com/office/drawing/2016/5/12/chartex" xmlns:cx7="http://schemas.microsoft.com/office/drawing/2016/5/13/chartex" xmlns:cx8="http://schemas.microsoft.com/office/drawing/2016/5/14/chartex" xmlns:mc="http://schemas.openxmlformats.org/markup-compatibility/2006" xmlns:aink="http://schemas.microsoft.com/office/drawing/2016/ink" xmlns:am3d="http://schemas.microsoft.com/office/drawing/2017/model3d" xmlns:o="urn:schemas-microsoft-com:office:office" xmlns:oel="http://schemas.microsoft.com/office/2019/extlst" xmlns:r="http://schemas.openxmlformats.org/officeDocument/2006/relationships" xmlns:m="http://schemas.openxmlformats.org/officeDocument/2006/math" xmlns:v="urn:schemas-microsoft-com:vml" xmlns:wp14="http://schemas.microsoft.com/office/word/2010/wordprocessingDrawing" xmlns:wp="http://schemas.openxmlformats.org/drawingml/2006/wordprocessingDrawing" xmlns:w10="urn:schemas-microsoft-com:office:word" xmlns:w="http://schemas.openxmlformats.org/wordprocessingml/2006/main" xmlns:w14="http://schemas.microsoft.com/office/word/2010/wordml" xmlns:w15="http://schemas.microsoft.com/office/word/2012/wordml" xmlns:w16cex="http://schemas.microsoft.com/office/word/2018/wordml/cex" xmlns:w16cid="http://schemas.microsoft.com/office/word/2016/wordml/cid" xmlns:w16="http://schemas.microsoft.com/office/word/2018/wordml" xmlns:w16du="http://schemas.microsoft.com/office/word/2023/wordml/word16du" xmlns:w16sdtdh="http://schemas.microsoft.com/office/word/2020/wordml/sdtdatahash" xmlns:w16se="http://schemas.microsoft.com/office/word/2015/wordml/symex" xmlns:wpg="http://schemas.microsoft.com/office/word/2010/wordprocessingGroup" xmlns:wpi="http://schemas.microsoft.com/office/word/2010/wordprocessingInk" xmlns:wne="http://schemas.microsoft.com/office/word/2006/wordml" xmlns:wps="http://schemas.microsoft.com/office/word/2010/wordprocessingShape" mc:Ignorable="w14 w15 w16se w16cid w16 w16cex w16sdtdh w16du wp14">
+<w16cid:commentsIds xmlns:wpc="http://schemas.microsoft.com/office/word/2010/wordprocessingCanvas" xmlns:cx="http://schemas.microsoft.com/office/drawing/2014/chartex" xmlns:cx1="http://schemas.microsoft.com/office/drawing/2015/9/8/chartex" xmlns:cx2="http://schemas.microsoft.com/office/drawing/2015/10/21/chartex" xmlns:cx3="http://schemas.microsoft.com/office/drawing/2016/5/9/chartex" xmlns:cx4="http://schemas.microsoft.com/office/drawing/2016/5/10/chartex" xmlns:cx5="http://schemas.microsoft.com/office/drawing/2016/5/11/chartex" xmlns:cx6="http://schemas.microsoft.com/office/drawing/2016/5/12/chartex" xmlns:cx7="http://schemas.microsoft.com/office/drawing/2016/5/13/chartex" xmlns:cx8="http://schemas.microsoft.com/office/drawing/2016/5/14/chartex" xmlns:mc="http://schemas.openxmlformats.org/markup-compatibility/2006" xmlns:aink="http://schemas.microsoft.com/office/drawing/2016/ink" xmlns:am3d="http://schemas.microsoft.com/office/drawing/2017/model3d" xmlns:o="urn:schemas-microsoft-com:office:office" xmlns:oel="http://schemas.microsoft.com/office/2019/extlst" xmlns:r="http://schemas.openxmlformats.org/officeDocument/2006/relationships" xmlns:m="http://schemas.openxmlformats.org/officeDocument/2006/math" xmlns:v="urn:schemas-microsoft-com:vml" xmlns:wp14="http://schemas.microsoft.com/office/word/2010/wordprocessingDrawing" xmlns:wp="http://schemas.openxmlformats.org/drawingml/2006/wordprocessingDrawing" xmlns:w10="urn:schemas-microsoft-com:office:word" xmlns:w="http://schemas.openxmlformats.org/wordprocessingml/2006/main" xmlns:w14="http://schemas.microsoft.com/office/word/2010/wordml" xmlns:w15="http://schemas.microsoft.com/office/word/2012/wordml" xmlns:w16cex="http://schemas.microsoft.com/office/word/2018/wordml/cex" xmlns:w16cid="http://schemas.microsoft.com/office/word/2016/wordml/cid" xmlns:w16="http://schemas.microsoft.com/office/word/2018/wordml" xmlns:w16du="http://schemas.microsoft.com/office/word/2023/wordml/word16du" xmlns:w16sdtdh="http://schemas.microsoft.com/office/word/2020/wordml/sdtdatahash" xmlns:w16sdtfl="http://schemas.microsoft.com/office/word/2024/wordml/sdtformatlock" xmlns:w16se="http://schemas.microsoft.com/office/word/2015/wordml/symex" xmlns:wpg="http://schemas.microsoft.com/office/word/2010/wordprocessingGroup" xmlns:wpi="http://schemas.microsoft.com/office/word/2010/wordprocessingInk" xmlns:wne="http://schemas.microsoft.com/office/word/2006/wordml" xmlns:wps="http://schemas.microsoft.com/office/word/2010/wordprocessingShape" mc:Ignorable="w14 w15 w16se w16cid w16 w16cex w16sdtdh w16sdtfl w16du wp14">
   <w16cid:commentId w16cid:paraId="0DAC5AD7" w16cid:durableId="58EE1FB7"/>
   <w16cid:commentId w16cid:paraId="2D0160EC" w16cid:durableId="58DF9E9F"/>
 </w16cid:commentsIds>
 </file>
 
 <file path=word/people.xml><?xml version="1.0" encoding="utf-8"?>
-<w15:people xmlns:wpc="http://schemas.microsoft.com/office/word/2010/wordprocessingCanvas" xmlns:cx="http://schemas.microsoft.com/office/drawing/2014/chartex" xmlns:cx1="http://schemas.microsoft.com/office/drawing/2015/9/8/chartex" xmlns:cx2="http://schemas.microsoft.com/office/drawing/2015/10/21/chartex" xmlns:cx3="http://schemas.microsoft.com/office/drawing/2016/5/9/chartex" xmlns:cx4="http://schemas.microsoft.com/office/drawing/2016/5/10/chartex" xmlns:cx5="http://schemas.microsoft.com/office/drawing/2016/5/11/chartex" xmlns:cx6="http://schemas.microsoft.com/office/drawing/2016/5/12/chartex" xmlns:cx7="http://schemas.microsoft.com/office/drawing/2016/5/13/chartex" xmlns:cx8="http://schemas.microsoft.com/office/drawing/2016/5/14/chartex" xmlns:mc="http://schemas.openxmlformats.org/markup-compatibility/2006" xmlns:aink="http://schemas.microsoft.com/office/drawing/2016/ink" xmlns:am3d="http://schemas.microsoft.com/office/drawing/2017/model3d" xmlns:o="urn:schemas-microsoft-com:office:office" xmlns:oel="http://schemas.microsoft.com/office/2019/extlst" xmlns:r="http://schemas.openxmlformats.org/officeDocument/2006/relationships" xmlns:m="http://schemas.openxmlformats.org/officeDocument/2006/math" xmlns:v="urn:schemas-microsoft-com:vml" xmlns:wp14="http://schemas.microsoft.com/office/word/2010/wordprocessingDrawing" xmlns:wp="http://schemas.openxmlformats.org/drawingml/2006/wordprocessingDrawing" xmlns:w10="urn:schemas-microsoft-com:office:word" xmlns:w="http://schemas.openxmlformats.org/wordprocessingml/2006/main" xmlns:w14="http://schemas.microsoft.com/office/word/2010/wordml" xmlns:w15="http://schemas.microsoft.com/office/word/2012/wordml" xmlns:w16cex="http://schemas.microsoft.com/office/word/2018/wordml/cex" xmlns:w16cid="http://schemas.microsoft.com/office/word/2016/wordml/cid" xmlns:w16="http://schemas.microsoft.com/office/word/2018/wordml" xmlns:w16du="http://schemas.microsoft.com/office/word/2023/wordml/word16du" xmlns:w16sdtdh="http://schemas.microsoft.com/office/word/2020/wordml/sdtdatahash" xmlns:w16se="http://schemas.microsoft.com/office/word/2015/wordml/symex" xmlns:wpg="http://schemas.microsoft.com/office/word/2010/wordprocessingGroup" xmlns:wpi="http://schemas.microsoft.com/office/word/2010/wordprocessingInk" xmlns:wne="http://schemas.microsoft.com/office/word/2006/wordml" xmlns:wps="http://schemas.microsoft.com/office/word/2010/wordprocessingShape" mc:Ignorable="w14 w15 w16se w16cid w16 w16cex w16sdtdh w16du wp14">
+<w15:people xmlns:wpc="http://schemas.microsoft.com/office/word/2010/wordprocessingCanvas" xmlns:cx="http://schemas.microsoft.com/office/drawing/2014/chartex" xmlns:cx1="http://schemas.microsoft.com/office/drawing/2015/9/8/chartex" xmlns:cx2="http://schemas.microsoft.com/office/drawing/2015/10/21/chartex" xmlns:cx3="http://schemas.microsoft.com/office/drawing/2016/5/9/chartex" xmlns:cx4="http://schemas.microsoft.com/office/drawing/2016/5/10/chartex" xmlns:cx5="http://schemas.microsoft.com/office/drawing/2016/5/11/chartex" xmlns:cx6="http://schemas.microsoft.com/office/drawing/2016/5/12/chartex" xmlns:cx7="http://schemas.microsoft.com/office/drawing/2016/5/13/chartex" xmlns:cx8="http://schemas.microsoft.com/office/drawing/2016/5/14/chartex" xmlns:mc="http://schemas.openxmlformats.org/markup-compatibility/2006" xmlns:aink="http://schemas.microsoft.com/office/drawing/2016/ink" xmlns:am3d="http://schemas.microsoft.com/office/drawing/2017/model3d" xmlns:o="urn:schemas-microsoft-com:office:office" xmlns:oel="http://schemas.microsoft.com/office/2019/extlst" xmlns:r="http://schemas.openxmlformats.org/officeDocument/2006/relationships" xmlns:m="http://schemas.openxmlformats.org/officeDocument/2006/math" xmlns:v="urn:schemas-microsoft-com:vml" xmlns:wp14="http://schemas.microsoft.com/office/word/2010/wordprocessingDrawing" xmlns:wp="http://schemas.openxmlformats.org/drawingml/2006/wordprocessingDrawing" xmlns:w10="urn:schemas-microsoft-com:office:word" xmlns:w="http://schemas.openxmlformats.org/wordprocessingml/2006/main" xmlns:w14="http://schemas.microsoft.com/office/word/2010/wordml" xmlns:w15="http://schemas.microsoft.com/office/word/2012/wordml" xmlns:w16cex="http://schemas.microsoft.com/office/word/2018/wordml/cex" xmlns:w16cid="http://schemas.microsoft.com/office/word/2016/wordml/cid" xmlns:w16="http://schemas.microsoft.com/office/word/2018/wordml" xmlns:w16du="http://schemas.microsoft.com/office/word/2023/wordml/word16du" xmlns:w16sdtdh="http://schemas.microsoft.com/office/word/2020/wordml/sdtdatahash" xmlns:w16sdtfl="http://schemas.microsoft.com/office/word/2024/wordml/sdtformatlock" xmlns:w16se="http://schemas.microsoft.com/office/word/2015/wordml/symex" xmlns:wpg="http://schemas.microsoft.com/office/word/2010/wordprocessingGroup" xmlns:wpi="http://schemas.microsoft.com/office/word/2010/wordprocessingInk" xmlns:wne="http://schemas.microsoft.com/office/word/2006/wordml" xmlns:wps="http://schemas.microsoft.com/office/word/2010/wordprocessingShape" mc:Ignorable="w14 w15 w16se w16cid w16 w16cex w16sdtdh w16sdtfl w16du wp14">
   <w15:person w15:author="Dyck, Marissa">
     <w15:presenceInfo w15:providerId="AD" w15:userId="S::md441717@ohio.edu::b25a6949-3003-4744-b31f-34bff54b932b"/>
   </w15:person>
@@ -26588,7 +26361,7 @@
 </file>
 
 <file path=word/styles.xml><?xml version="1.0" encoding="utf-8"?>
-<w:styles xmlns:mc="http://schemas.openxmlformats.org/markup-compatibility/2006" xmlns:r="http://schemas.openxmlformats.org/officeDocument/2006/relationships" xmlns:w="http://schemas.openxmlformats.org/wordprocessingml/2006/main" xmlns:w14="http://schemas.microsoft.com/office/word/2010/wordml" xmlns:w15="http://schemas.microsoft.com/office/word/2012/wordml" xmlns:w16cex="http://schemas.microsoft.com/office/word/2018/wordml/cex" xmlns:w16cid="http://schemas.microsoft.com/office/word/2016/wordml/cid" xmlns:w16="http://schemas.microsoft.com/office/word/2018/wordml" xmlns:w16du="http://schemas.microsoft.com/office/word/2023/wordml/word16du" xmlns:w16sdtdh="http://schemas.microsoft.com/office/word/2020/wordml/sdtdatahash" xmlns:w16se="http://schemas.microsoft.com/office/word/2015/wordml/symex" mc:Ignorable="w14 w15 w16se w16cid w16 w16cex w16sdtdh w16du">
+<w:styles xmlns:mc="http://schemas.openxmlformats.org/markup-compatibility/2006" xmlns:r="http://schemas.openxmlformats.org/officeDocument/2006/relationships" xmlns:w="http://schemas.openxmlformats.org/wordprocessingml/2006/main" xmlns:w14="http://schemas.microsoft.com/office/word/2010/wordml" xmlns:w15="http://schemas.microsoft.com/office/word/2012/wordml" xmlns:w16cex="http://schemas.microsoft.com/office/word/2018/wordml/cex" xmlns:w16cid="http://schemas.microsoft.com/office/word/2016/wordml/cid" xmlns:w16="http://schemas.microsoft.com/office/word/2018/wordml" xmlns:w16du="http://schemas.microsoft.com/office/word/2023/wordml/word16du" xmlns:w16sdtdh="http://schemas.microsoft.com/office/word/2020/wordml/sdtdatahash" xmlns:w16sdtfl="http://schemas.microsoft.com/office/word/2024/wordml/sdtformatlock" xmlns:w16se="http://schemas.microsoft.com/office/word/2015/wordml/symex" mc:Ignorable="w14 w15 w16se w16cid w16 w16cex w16sdtdh w16sdtfl w16du">
   <w:docDefaults>
     <w:rPrDefault>
       <w:rPr>

</xml_diff>